<commit_message>
Chexboxes displayed correctly, select all checkboxes working
See: #16
</commit_message>
<xml_diff>
--- a/docs_to_change/GaN2018_ActivityGuide_Perseus_N_English.docx
+++ b/docs_to_change/GaN2018_ActivityGuide_Perseus_N_English.docx
@@ -240,23 +240,7 @@
           <w:rFonts w:ascii="Calibri" w:hAnsi="Calibri" w:cs="Optima-Regular"/>
           <w:sz w:val="20"/>
         </w:rPr>
-        <w:t xml:space="preserve"> as a means of measuring light pollution </w:t>
-      </w:r>
-      <w:proofErr w:type="gramStart"/>
-      <w:r>
-        <w:rPr>
-          <w:rFonts w:ascii="Calibri" w:hAnsi="Calibri" w:cs="Optima-Regular"/>
-          <w:sz w:val="20"/>
-        </w:rPr>
-        <w:t>in a given</w:t>
-      </w:r>
-      <w:proofErr w:type="gramEnd"/>
-      <w:r>
-        <w:rPr>
-          <w:rFonts w:ascii="Calibri" w:hAnsi="Calibri" w:cs="Optima-Regular"/>
-          <w:sz w:val="20"/>
-        </w:rPr>
-        <w:t xml:space="preserve"> location. </w:t>
+        <w:t xml:space="preserve"> as a means of measuring light pollution in a given location. </w:t>
       </w:r>
       <w:r>
         <w:rPr>
@@ -968,76 +952,42 @@
           <w:rFonts w:ascii="Calibri" w:hAnsi="Calibri" w:cs="CastleT-Book"/>
           <w:sz w:val="19"/>
         </w:rPr>
-        <w:t xml:space="preserve">by </w:t>
-      </w:r>
-      <w:proofErr w:type="spellStart"/>
+        <w:t>by J</w:t>
+      </w:r>
       <w:r>
         <w:rPr>
           <w:rFonts w:ascii="Calibri" w:hAnsi="Calibri" w:cs="CastleT-Book"/>
           <w:sz w:val="19"/>
         </w:rPr>
-        <w:t>J</w:t>
+        <w:t>e</w:t>
       </w:r>
       <w:r>
         <w:rPr>
           <w:rFonts w:ascii="Calibri" w:hAnsi="Calibri" w:cs="CastleT-Book"/>
           <w:sz w:val="19"/>
         </w:rPr>
-        <w:t>e</w:t>
+        <w:t>n</w:t>
       </w:r>
       <w:r>
         <w:rPr>
           <w:rFonts w:ascii="Calibri" w:hAnsi="Calibri" w:cs="CastleT-Book"/>
           <w:sz w:val="19"/>
         </w:rPr>
-        <w:t>n</w:t>
+        <w:t>ik</w:t>
       </w:r>
       <w:r>
         <w:rPr>
           <w:rFonts w:ascii="Calibri" w:hAnsi="Calibri" w:cs="CastleT-Book"/>
           <w:sz w:val="19"/>
         </w:rPr>
-        <w:t>ik</w:t>
-      </w:r>
-      <w:proofErr w:type="spellEnd"/>
+        <w:t xml:space="preserve"> Hollan, </w:t>
+      </w:r>
       <w:r>
         <w:rPr>
           <w:rFonts w:ascii="Calibri" w:hAnsi="Calibri" w:cs="CastleT-Book"/>
           <w:sz w:val="19"/>
         </w:rPr>
-        <w:t xml:space="preserve"> </w:t>
-      </w:r>
-      <w:proofErr w:type="spellStart"/>
-      <w:r>
-        <w:rPr>
-          <w:rFonts w:ascii="Calibri" w:hAnsi="Calibri" w:cs="CastleT-Book"/>
-          <w:sz w:val="19"/>
-        </w:rPr>
-        <w:t>Hollan</w:t>
-      </w:r>
-      <w:proofErr w:type="spellEnd"/>
-      <w:r>
-        <w:rPr>
-          <w:rFonts w:ascii="Calibri" w:hAnsi="Calibri" w:cs="CastleT-Book"/>
-          <w:sz w:val="19"/>
-        </w:rPr>
-        <w:t xml:space="preserve">, </w:t>
-      </w:r>
-      <w:proofErr w:type="spellStart"/>
-      <w:r>
-        <w:rPr>
-          <w:rFonts w:ascii="Calibri" w:hAnsi="Calibri" w:cs="CastleT-Book"/>
-          <w:sz w:val="19"/>
-        </w:rPr>
-        <w:t>CzechGlobe</w:t>
-      </w:r>
-      <w:proofErr w:type="spellEnd"/>
-      <w:r>
-        <w:rPr>
-          <w:rFonts w:ascii="Calibri" w:hAnsi="Calibri" w:cs="CastleT-Book"/>
-          <w:sz w:val="19"/>
-        </w:rPr>
-        <w:t xml:space="preserve"> </w:t>
+        <w:t xml:space="preserve">CzechGlobe </w:t>
       </w:r>
     </w:p>
     <w:p>
@@ -4347,21 +4297,7 @@
         <w:rPr>
           <w:rFonts w:ascii="Calibri" w:hAnsi="Calibri" w:cs="Optima-Regular"/>
         </w:rPr>
-        <w:t>*</w:t>
-      </w:r>
-      <w:proofErr w:type="gramStart"/>
-      <w:r>
-        <w:rPr>
-          <w:rFonts w:ascii="Calibri" w:hAnsi="Calibri" w:cs="Optima-Regular"/>
-        </w:rPr>
-        <w:t>Month:_</w:t>
-      </w:r>
-      <w:proofErr w:type="gramEnd"/>
-      <w:r>
-        <w:rPr>
-          <w:rFonts w:ascii="Calibri" w:hAnsi="Calibri" w:cs="Optima-Regular"/>
-        </w:rPr>
-        <w:t>___________             *Day</w:t>
+        <w:t>*Month:____________             *Day</w:t>
       </w:r>
       <w:r>
         <w:rPr>
@@ -4406,21 +4342,7 @@
         <w:rPr>
           <w:rFonts w:ascii="Calibri" w:hAnsi="Calibri" w:cs="Optima-Regular"/>
         </w:rPr>
-        <w:t>*Observation Time: ___</w:t>
-      </w:r>
-      <w:proofErr w:type="gramStart"/>
-      <w:r>
-        <w:rPr>
-          <w:rFonts w:ascii="Calibri" w:hAnsi="Calibri" w:cs="Optima-Regular"/>
-        </w:rPr>
-        <w:t>_:_</w:t>
-      </w:r>
-      <w:proofErr w:type="gramEnd"/>
-      <w:r>
-        <w:rPr>
-          <w:rFonts w:ascii="Calibri" w:hAnsi="Calibri" w:cs="Optima-Regular"/>
-        </w:rPr>
-        <w:t>___ PM local time  (HH:MM)</w:t>
+        <w:t>*Observation Time: ____:____ PM local time  (HH:MM)</w:t>
       </w:r>
       <w:r>
         <w:rPr>
@@ -4454,40 +4376,13 @@
           <w:rFonts w:ascii="Calibri" w:hAnsi="Calibri" w:cs="Optima-Regular"/>
         </w:rPr>
         <w:tab/>
-        <w:t>_____ deg ____</w:t>
-      </w:r>
-      <w:proofErr w:type="spellStart"/>
-      <w:r>
-        <w:rPr>
-          <w:rFonts w:ascii="Calibri" w:hAnsi="Calibri" w:cs="Optima-Regular"/>
-        </w:rPr>
-        <w:t>min_____</w:t>
-      </w:r>
-      <w:proofErr w:type="gramStart"/>
-      <w:r>
-        <w:rPr>
-          <w:rFonts w:ascii="Calibri" w:hAnsi="Calibri" w:cs="Optima-Regular"/>
-        </w:rPr>
-        <w:t>sec</w:t>
-      </w:r>
-      <w:proofErr w:type="spellEnd"/>
-      <w:r>
-        <w:rPr>
-          <w:rFonts w:ascii="Calibri" w:hAnsi="Calibri" w:cs="Optima-Regular"/>
-        </w:rPr>
-        <w:t xml:space="preserve">  </w:t>
+        <w:t xml:space="preserve">_____ deg ____min_____sec  </w:t>
       </w:r>
       <w:r>
         <w:rPr>
           <w:rFonts w:ascii="Calibri" w:hAnsi="Calibri" w:cs="Optima-Regular"/>
         </w:rPr>
         <w:tab/>
-      </w:r>
-      <w:proofErr w:type="gramEnd"/>
-      <w:r>
-        <w:rPr>
-          <w:rFonts w:ascii="Calibri" w:hAnsi="Calibri" w:cs="Optima-Regular"/>
-        </w:rPr>
         <w:t xml:space="preserve">(North / South) </w:t>
       </w:r>
       <w:r>
@@ -4542,67 +4437,6 @@
           <w:rFonts w:ascii="Calibri" w:hAnsi="Calibri" w:cs="Optima-Regular"/>
         </w:rPr>
         <w:tab/>
-      </w:r>
-      <w:r>
-        <w:rPr>
-          <w:rFonts w:ascii="Calibri" w:hAnsi="Calibri" w:cs="Optima-Bold"/>
-          <w:b/>
-          <w:bCs/>
-          <w:noProof/>
-          <w:sz w:val="22"/>
-        </w:rPr>
-        <w:drawing>
-          <wp:inline distT="0" distB="0" distL="0" distR="0" wp14:anchorId="4764FF7F" wp14:editId="4BD59AF5">
-            <wp:extent cx="1337298" cy="928580"/>
-            <wp:effectExtent l="19050" t="19050" r="15875" b="24130"/>
-            <wp:docPr id="15" name="Picture 15" descr="A picture containing nature, rain&#10;&#10;Description automatically generated"/>
-            <wp:cNvGraphicFramePr>
-              <a:graphicFrameLocks xmlns:a="http://schemas.openxmlformats.org/drawingml/2006/main" noChangeAspect="1"/>
-            </wp:cNvGraphicFramePr>
-            <a:graphic xmlns:a="http://schemas.openxmlformats.org/drawingml/2006/main">
-              <a:graphicData uri="http://schemas.openxmlformats.org/drawingml/2006/picture">
-                <pic:pic xmlns:pic="http://schemas.openxmlformats.org/drawingml/2006/picture">
-                  <pic:nvPicPr>
-                    <pic:cNvPr id="15" name="Picture 15" descr="A picture containing nature, rain&#10;&#10;Description automatically generated"/>
-                    <pic:cNvPicPr>
-                      <a:picLocks noChangeAspect="1" noChangeArrowheads="1"/>
-                    </pic:cNvPicPr>
-                  </pic:nvPicPr>
-                  <pic:blipFill>
-                    <a:blip r:embed="rId29"/>
-                    <a:stretch>
-                      <a:fillRect/>
-                    </a:stretch>
-                  </pic:blipFill>
-                  <pic:spPr bwMode="auto">
-                    <a:xfrm>
-                      <a:off x="0" y="0"/>
-                      <a:ext cx="1337298" cy="928580"/>
-                    </a:xfrm>
-                    <a:prstGeom prst="rect">
-                      <a:avLst/>
-                    </a:prstGeom>
-                    <a:noFill/>
-                    <a:ln w="6350" cmpd="sng">
-                      <a:solidFill>
-                        <a:srgbClr val="000000"/>
-                      </a:solidFill>
-                      <a:miter lim="800000"/>
-                      <a:headEnd/>
-                      <a:tailEnd/>
-                    </a:ln>
-                    <a:effectLst/>
-                  </pic:spPr>
-                </pic:pic>
-              </a:graphicData>
-            </a:graphic>
-          </wp:inline>
-        </w:drawing>
-      </w:r>
-      <w:r>
-        <w:rPr>
-          <w:rFonts w:ascii="Calibri" w:hAnsi="Calibri" w:cs="Optima-Regular"/>
-        </w:rPr>
         <w:t>_________ decimal degrees</w:t>
       </w:r>
       <w:r>
@@ -4636,21 +4470,7 @@
           <w:rFonts w:ascii="Calibri" w:hAnsi="Calibri" w:cs="Optima-Regular"/>
         </w:rPr>
         <w:tab/>
-        <w:t>_____ deg ____</w:t>
-      </w:r>
-      <w:proofErr w:type="spellStart"/>
-      <w:r>
-        <w:rPr>
-          <w:rFonts w:ascii="Calibri" w:hAnsi="Calibri" w:cs="Optima-Regular"/>
-        </w:rPr>
-        <w:t>min_____sec</w:t>
-      </w:r>
-      <w:proofErr w:type="spellEnd"/>
-      <w:r>
-        <w:rPr>
-          <w:rFonts w:ascii="Calibri" w:hAnsi="Calibri" w:cs="Optima-Regular"/>
-        </w:rPr>
-        <w:t xml:space="preserve"> </w:t>
+        <w:t xml:space="preserve">_____ deg ____min_____sec </w:t>
       </w:r>
       <w:r>
         <w:rPr>
@@ -4737,27 +4557,7 @@
           <w:sz w:val="20"/>
           <w:szCs w:val="20"/>
         </w:rPr>
-        <w:t>Comments on location: (</w:t>
-      </w:r>
-      <w:proofErr w:type="gramStart"/>
-      <w:r>
-        <w:rPr>
-          <w:rFonts w:ascii="Calibri" w:hAnsi="Calibri" w:cs="Optima-Regular"/>
-          <w:b/>
-          <w:sz w:val="20"/>
-          <w:szCs w:val="20"/>
-        </w:rPr>
-        <w:t>e.g.</w:t>
-      </w:r>
-      <w:proofErr w:type="gramEnd"/>
-      <w:r>
-        <w:rPr>
-          <w:rFonts w:ascii="Calibri" w:hAnsi="Calibri" w:cs="Optima-Regular"/>
-          <w:b/>
-          <w:sz w:val="20"/>
-          <w:szCs w:val="20"/>
-        </w:rPr>
-        <w:t xml:space="preserve"> There is one street light within 50 m that is shielded from my view.)</w:t>
+        <w:t>Comments on location: (e.g. There is one street light within 50 m that is shielded from my view.)</w:t>
       </w:r>
     </w:p>
     <w:p>
@@ -5541,6 +5341,62 @@
                 <w:sz w:val="22"/>
               </w:rPr>
             </w:pPr>
+            <w:r>
+              <w:rPr>
+                <w:rFonts w:ascii="Calibri" w:hAnsi="Calibri" w:cs="Optima-Bold"/>
+                <w:b/>
+                <w:bCs/>
+                <w:noProof/>
+                <w:sz w:val="22"/>
+              </w:rPr>
+              <w:drawing>
+                <wp:inline distT="0" distB="0" distL="0" distR="0" wp14:anchorId="7E640C12" wp14:editId="5F3016C2">
+                  <wp:extent cx="1337298" cy="928580"/>
+                  <wp:effectExtent l="19050" t="19050" r="15875" b="24130"/>
+                  <wp:docPr id="15" name="Picture 15" descr="A picture containing nature, rain&#10;&#10;Description automatically generated"/>
+                  <wp:cNvGraphicFramePr>
+                    <a:graphicFrameLocks xmlns:a="http://schemas.openxmlformats.org/drawingml/2006/main" noChangeAspect="1"/>
+                  </wp:cNvGraphicFramePr>
+                  <a:graphic xmlns:a="http://schemas.openxmlformats.org/drawingml/2006/main">
+                    <a:graphicData uri="http://schemas.openxmlformats.org/drawingml/2006/picture">
+                      <pic:pic xmlns:pic="http://schemas.openxmlformats.org/drawingml/2006/picture">
+                        <pic:nvPicPr>
+                          <pic:cNvPr id="15" name="Picture 15" descr="A picture containing nature, rain&#10;&#10;Description automatically generated"/>
+                          <pic:cNvPicPr>
+                            <a:picLocks noChangeAspect="1" noChangeArrowheads="1"/>
+                          </pic:cNvPicPr>
+                        </pic:nvPicPr>
+                        <pic:blipFill>
+                          <a:blip r:embed="rId29"/>
+                          <a:stretch>
+                            <a:fillRect/>
+                          </a:stretch>
+                        </pic:blipFill>
+                        <pic:spPr bwMode="auto">
+                          <a:xfrm>
+                            <a:off x="0" y="0"/>
+                            <a:ext cx="1337298" cy="928580"/>
+                          </a:xfrm>
+                          <a:prstGeom prst="rect">
+                            <a:avLst/>
+                          </a:prstGeom>
+                          <a:noFill/>
+                          <a:ln w="6350" cmpd="sng">
+                            <a:solidFill>
+                              <a:srgbClr val="000000"/>
+                            </a:solidFill>
+                            <a:miter lim="800000"/>
+                            <a:headEnd/>
+                            <a:tailEnd/>
+                          </a:ln>
+                          <a:effectLst/>
+                        </pic:spPr>
+                      </pic:pic>
+                    </a:graphicData>
+                  </a:graphic>
+                </wp:inline>
+              </w:drawing>
+            </w:r>
           </w:p>
         </w:tc>
         <w:tc>
@@ -5812,23 +5668,7 @@
           <w:rFonts w:ascii="Calibri" w:hAnsi="Calibri" w:cs="Optima-Regular"/>
           <w:sz w:val="22"/>
         </w:rPr>
-        <w:t xml:space="preserve">Reading from the </w:t>
-      </w:r>
-      <w:proofErr w:type="spellStart"/>
-      <w:r>
-        <w:rPr>
-          <w:rFonts w:ascii="Calibri" w:hAnsi="Calibri" w:cs="Optima-Regular"/>
-          <w:sz w:val="22"/>
-        </w:rPr>
-        <w:t>Unihedron</w:t>
-      </w:r>
-      <w:proofErr w:type="spellEnd"/>
-      <w:r>
-        <w:rPr>
-          <w:rFonts w:ascii="Calibri" w:hAnsi="Calibri" w:cs="Optima-Regular"/>
-          <w:sz w:val="22"/>
-        </w:rPr>
-        <w:t xml:space="preserve"> Sky Quality Meter (if applicable): _________</w:t>
+        <w:t>Reading from the Unihedron Sky Quality Meter (if applicable): _________</w:t>
       </w:r>
     </w:p>
     <w:p>
@@ -5846,23 +5686,7 @@
           <w:rFonts w:ascii="Calibri" w:hAnsi="Calibri" w:cs="Optima-Regular"/>
           <w:sz w:val="22"/>
         </w:rPr>
-        <w:t xml:space="preserve">Serial number from the </w:t>
-      </w:r>
-      <w:proofErr w:type="spellStart"/>
-      <w:r>
-        <w:rPr>
-          <w:rFonts w:ascii="Calibri" w:hAnsi="Calibri" w:cs="Optima-Regular"/>
-          <w:sz w:val="22"/>
-        </w:rPr>
-        <w:t>Unihedron</w:t>
-      </w:r>
-      <w:proofErr w:type="spellEnd"/>
-      <w:r>
-        <w:rPr>
-          <w:rFonts w:ascii="Calibri" w:hAnsi="Calibri" w:cs="Optima-Regular"/>
-          <w:sz w:val="22"/>
-        </w:rPr>
-        <w:t xml:space="preserve"> Sky Quality Meter (</w:t>
+        <w:t>Serial number from the Unihedron Sky Quality Meter (</w:t>
       </w:r>
       <w:r>
         <w:rPr>
@@ -6043,7 +5867,6 @@
         </w:rPr>
         <w:t>Clouds cover ½ of sky</w:t>
       </w:r>
-      <w:proofErr w:type="gramStart"/>
       <w:r>
         <w:rPr>
           <w:rFonts w:ascii="Calibri" w:hAnsi="Calibri" w:cs="Optima-Regular"/>
@@ -6061,7 +5884,6 @@
         </w:rPr>
         <w:t></w:t>
       </w:r>
-      <w:proofErr w:type="gramEnd"/>
       <w:r>
         <w:rPr>
           <w:rFonts w:ascii="Calibri" w:hAnsi="Calibri" w:cs="Optima-Regular"/>
@@ -6099,25 +5921,7 @@
           <w:b/>
           <w:sz w:val="20"/>
         </w:rPr>
-        <w:t>Comments on sky conditions: (</w:t>
-      </w:r>
-      <w:proofErr w:type="gramStart"/>
-      <w:r>
-        <w:rPr>
-          <w:rFonts w:ascii="Calibri" w:hAnsi="Calibri"/>
-          <w:b/>
-          <w:sz w:val="20"/>
-        </w:rPr>
-        <w:t>e.g.</w:t>
-      </w:r>
-      <w:proofErr w:type="gramEnd"/>
-      <w:r>
-        <w:rPr>
-          <w:rFonts w:ascii="Calibri" w:hAnsi="Calibri"/>
-          <w:b/>
-          <w:sz w:val="20"/>
-        </w:rPr>
-        <w:t xml:space="preserve"> a little haze to the north)</w:t>
+        <w:t>Comments on sky conditions: (e.g. a little haze to the north)</w:t>
       </w:r>
     </w:p>
     <w:p>

</xml_diff>